<commit_message>
updated the DATSA tutorial
</commit_message>
<xml_diff>
--- a/docs/DATSA_tutorial.v1.0.docx
+++ b/docs/DATSA_tutorial.v1.0.docx
@@ -145,12 +145,7 @@
         <w:ind w:left="4780" w:right="2564" w:hanging="1866"/>
       </w:pPr>
       <w:r>
-        <w:t xml:space="preserve">Shengtian Zhou, Mejbah Alam, Justin Gottschlich </w:t>
-      </w:r>
-      <w:bookmarkStart w:id="0" w:name="_GoBack"/>
-      <w:bookmarkEnd w:id="0"/>
-      <w:r>
-        <w:t>Intel Labs</w:t>
+        <w:t>Shengtian Zhou, Mejbah Alam, Justin Gottschlich Intel Labs</w:t>
       </w:r>
     </w:p>
     <w:p>
@@ -1941,7 +1936,7 @@
     <w:p>
       <w:pPr>
         <w:pStyle w:val="BodyText"/>
-        <w:ind w:left="1960"/>
+        <w:jc w:val="center"/>
         <w:rPr>
           <w:sz w:val="20"/>
         </w:rPr>
@@ -1953,9 +1948,9 @@
         </w:rPr>
         <w:drawing>
           <wp:inline distT="0" distB="0" distL="0" distR="0">
-            <wp:extent cx="4552950" cy="4681537"/>
+            <wp:extent cx="4651710" cy="3604204"/>
             <wp:effectExtent l="0" t="0" r="0" b="0"/>
-            <wp:docPr id="1" name="image1.jpeg"/>
+            <wp:docPr id="353" name="Picture 353"/>
             <wp:cNvGraphicFramePr>
               <a:graphicFrameLocks xmlns:a="http://schemas.openxmlformats.org/drawingml/2006/main" noChangeAspect="1"/>
             </wp:cNvGraphicFramePr>
@@ -1963,11 +1958,17 @@
               <a:graphicData uri="http://schemas.openxmlformats.org/drawingml/2006/picture">
                 <pic:pic xmlns:pic="http://schemas.openxmlformats.org/drawingml/2006/picture">
                   <pic:nvPicPr>
-                    <pic:cNvPr id="2" name="image1.jpeg"/>
+                    <pic:cNvPr id="353" name="Screen Shot 2019-04-03 at 5.23.42 PM.png"/>
                     <pic:cNvPicPr/>
                   </pic:nvPicPr>
                   <pic:blipFill>
-                    <a:blip r:embed="rId8" cstate="print"/>
+                    <a:blip r:embed="rId8" cstate="print">
+                      <a:extLst>
+                        <a:ext uri="{28A0092B-C50C-407E-A947-70E740481C1C}">
+                          <a14:useLocalDpi xmlns:a14="http://schemas.microsoft.com/office/drawing/2010/main" val="0"/>
+                        </a:ext>
+                      </a:extLst>
+                    </a:blip>
                     <a:stretch>
                       <a:fillRect/>
                     </a:stretch>
@@ -1975,7 +1976,7 @@
                   <pic:spPr>
                     <a:xfrm>
                       <a:off x="0" y="0"/>
-                      <a:ext cx="4552950" cy="4681537"/>
+                      <a:ext cx="4673803" cy="3621322"/>
                     </a:xfrm>
                     <a:prstGeom prst="rect">
                       <a:avLst/>
@@ -1987,6 +1988,8 @@
           </wp:inline>
         </w:drawing>
       </w:r>
+      <w:bookmarkStart w:id="0" w:name="_GoBack"/>
+      <w:bookmarkEnd w:id="0"/>
     </w:p>
     <w:p>
       <w:pPr>
@@ -23795,7 +23798,7 @@
       <w:r>
         <w:pict>
           <v:shape id="_x0000_s1043" alt="" style="position:absolute;left:0;text-align:left;margin-left:77.75pt;margin-top:7.25pt;width:3.75pt;height:3.75pt;z-index:251643392;mso-wrap-edited:f;mso-width-percent:0;mso-height-percent:0;mso-position-horizontal-relative:page;mso-width-percent:0;mso-height-percent:0" coordsize="75,75" path="m74,37l71,52,63,63,52,71,37,74,23,71,11,63,3,52,,37,3,23,11,11,23,3,37,,52,3r11,8l71,23r3,14xe" filled="f" strokeweight=".26317mm">
-            <v:path arrowok="t" o:connecttype="custom" o:connectlocs="2147483646,2147483646;2147483646,2147483646;2147483646,2147483646;2147483646,2147483646;2147483646,2147483646;2147483646,2147483646;2147483646,2147483646;768143625,2147483646;0,2147483646;768143625,2147483646;2147483646,2147483646;2147483646,2147483646;2147483646,2147483646;2147483646,2147483646;2147483646,2147483646;2147483646,2147483646;2147483646,2147483646" o:connectangles="0,0,0,0,0,0,0,0,0,0,0,0,0,0,0,0,0"/>
+            <v:path arrowok="t" o:connecttype="custom" o:connectlocs="2147483646,2147483646;2147483646,2147483646;2147483646,2147483646;2147483646,2147483646;2147483646,2147483646;2147483646,2147483646;2147483646,2147483646;2147483646,2147483646;0,2147483646;2147483646,2147483646;2147483646,2147483646;2147483646,2147483646;2147483646,2147483646;2147483646,2147483646;2147483646,2147483646;2147483646,2147483646;2147483646,2147483646" o:connectangles="0,0,0,0,0,0,0,0,0,0,0,0,0,0,0,0,0"/>
             <w10:wrap anchorx="page"/>
           </v:shape>
         </w:pict>
@@ -23803,7 +23806,7 @@
       <w:r>
         <w:pict>
           <v:shape id="_x0000_s1042" alt="" style="position:absolute;left:0;text-align:left;margin-left:77.75pt;margin-top:25.15pt;width:3.75pt;height:3.75pt;z-index:251644416;mso-wrap-edited:f;mso-width-percent:0;mso-height-percent:0;mso-position-horizontal-relative:page;mso-width-percent:0;mso-height-percent:0" coordsize="75,75" path="m74,37l71,52,63,63,52,71,37,74,23,71,11,63,3,52,,37,3,23,11,11,23,3,37,,52,3r11,8l71,23r3,14xe" filled="f" strokeweight=".26317mm">
-            <v:path arrowok="t" o:connecttype="custom" o:connectlocs="2147483646,2147483646;2147483646,2147483646;2147483646,2147483646;2147483646,2147483646;2147483646,2147483646;2147483646,2147483646;2147483646,2147483646;768143625,2147483646;0,2147483646;768143625,2147483646;2147483646,2147483646;2147483646,2147483646;2147483646,2147483646;2147483646,2147483646;2147483646,2147483646;2147483646,2147483646;2147483646,2147483646" o:connectangles="0,0,0,0,0,0,0,0,0,0,0,0,0,0,0,0,0"/>
+            <v:path arrowok="t" o:connecttype="custom" o:connectlocs="2147483646,2147483646;2147483646,2147483646;2147483646,2147483646;2147483646,2147483646;2147483646,2147483646;2147483646,2147483646;2147483646,2147483646;2147483646,2147483646;0,2147483646;2147483646,2147483646;2147483646,2147483646;2147483646,2147483646;2147483646,2147483646;2147483646,2147483646;2147483646,2147483646;2147483646,2147483646;2147483646,2147483646" o:connectangles="0,0,0,0,0,0,0,0,0,0,0,0,0,0,0,0,0"/>
             <w10:wrap anchorx="page"/>
           </v:shape>
         </w:pict>
@@ -23826,7 +23829,7 @@
       <w:r>
         <w:pict>
           <v:shape id="_x0000_s1041" alt="" style="position:absolute;left:0;text-align:left;margin-left:77.75pt;margin-top:3.7pt;width:3.75pt;height:3.75pt;z-index:251645440;mso-wrap-edited:f;mso-width-percent:0;mso-height-percent:0;mso-position-horizontal-relative:page;mso-width-percent:0;mso-height-percent:0" coordsize="75,75" path="m74,37l71,52,63,63,52,71,37,74,23,71,11,63,3,52,,37,3,23,11,11,23,3,37,,52,3r11,8l71,23r3,14xe" filled="f" strokeweight=".26317mm">
-            <v:path arrowok="t" o:connecttype="custom" o:connectlocs="2147483646,2147483646;2147483646,2147483646;2147483646,2147483646;2147483646,2147483646;2147483646,2147483646;2147483646,2147483646;2147483646,2147483646;768143625,2147483646;0,2147483646;768143625,2147483646;2147483646,2147483646;2147483646,2147483646;2147483646,2147483646;2147483646,2147483646;2147483646,2147483646;2147483646,2147483646;2147483646,2147483646" o:connectangles="0,0,0,0,0,0,0,0,0,0,0,0,0,0,0,0,0"/>
+            <v:path arrowok="t" o:connecttype="custom" o:connectlocs="2147483646,2147483646;2147483646,2147483646;2147483646,2147483646;2147483646,2147483646;2147483646,2147483646;2147483646,2147483646;2147483646,2147483646;2147483646,2147483646;0,2147483646;2147483646,2147483646;2147483646,2147483646;2147483646,2147483646;2147483646,2147483646;2147483646,2147483646;2147483646,2147483646;2147483646,2147483646;2147483646,2147483646" o:connectangles="0,0,0,0,0,0,0,0,0,0,0,0,0,0,0,0,0"/>
             <w10:wrap anchorx="page"/>
           </v:shape>
         </w:pict>
@@ -23834,7 +23837,7 @@
       <w:r>
         <w:pict>
           <v:shape id="_x0000_s1040" alt="" style="position:absolute;left:0;text-align:left;margin-left:77.75pt;margin-top:21.6pt;width:3.75pt;height:3.75pt;z-index:251646464;mso-wrap-edited:f;mso-width-percent:0;mso-height-percent:0;mso-position-horizontal-relative:page;mso-width-percent:0;mso-height-percent:0" coordsize="75,75" path="m74,37l71,52,63,63,52,71,37,74,23,71,11,63,3,52,,37,3,23,11,11,23,3,37,,52,3r11,8l71,23r3,14xe" filled="f" strokeweight=".26317mm">
-            <v:path arrowok="t" o:connecttype="custom" o:connectlocs="2147483646,2147483646;2147483646,2147483646;2147483646,2147483646;2147483646,2147483646;2147483646,2147483646;2147483646,2147483646;2147483646,2147483646;768143625,2147483646;0,2147483646;768143625,2147483646;2147483646,2147483646;2147483646,2147483646;2147483646,2147483646;2147483646,2147483646;2147483646,2147483646;2147483646,2147483646;2147483646,2147483646" o:connectangles="0,0,0,0,0,0,0,0,0,0,0,0,0,0,0,0,0"/>
+            <v:path arrowok="t" o:connecttype="custom" o:connectlocs="2147483646,2147483646;2147483646,2147483646;2147483646,2147483646;2147483646,2147483646;2147483646,2147483646;2147483646,2147483646;2147483646,2147483646;2147483646,2147483646;0,2147483646;2147483646,2147483646;2147483646,2147483646;2147483646,2147483646;2147483646,2147483646;2147483646,2147483646;2147483646,2147483646;2147483646,2147483646;2147483646,2147483646" o:connectangles="0,0,0,0,0,0,0,0,0,0,0,0,0,0,0,0,0"/>
             <w10:wrap anchorx="page"/>
           </v:shape>
         </w:pict>

</xml_diff>